<commit_message>
realice la HU 3
</commit_message>
<xml_diff>
--- a/doc/1.1_Ingenieria/1.1_Requisitos/02_HU.docx
+++ b/doc/1.1_Ingenieria/1.1_Requisitos/02_HU.docx
@@ -1694,68 +1694,15 @@
           <w:p>
             <w:pPr>
               <w:pStyle w:val="Standard"/>
-              <w:numPr>
-                <w:ilvl w:val="0"/>
-                <w:numId w:val="5"/>
-              </w:numPr>
               <w:snapToGrid w:val="0"/>
               <w:spacing w:line="360" w:lineRule="auto"/>
+              <w:ind w:left="720"/>
               <w:rPr>
                 <w:bCs/>
                 <w:i/>
                 <w:color w:val="000000"/>
               </w:rPr>
             </w:pPr>
-            <w:r>
-              <w:rPr>
-                <w:bCs/>
-                <w:i/>
-                <w:color w:val="000000"/>
-              </w:rPr>
-              <w:t xml:space="preserve"> Diseñar </w:t>
-            </w:r>
-            <w:hyperlink r:id="rId5" w:history="1">
-              <w:r>
-                <w:rPr>
-                  <w:rStyle w:val="Hipervnculo"/>
-                  <w:bCs/>
-                  <w:i/>
-                </w:rPr>
-                <w:t>esqu</w:t>
-              </w:r>
-              <w:r>
-                <w:rPr>
-                  <w:rStyle w:val="Hipervnculo"/>
-                  <w:bCs/>
-                  <w:i/>
-                </w:rPr>
-                <w:t>e</w:t>
-              </w:r>
-              <w:r>
-                <w:rPr>
-                  <w:rStyle w:val="Hipervnculo"/>
-                  <w:bCs/>
-                  <w:i/>
-                </w:rPr>
-                <w:t>ma relacional de la BD</w:t>
-              </w:r>
-              <w:r>
-                <w:rPr>
-                  <w:rStyle w:val="Hipervnculo"/>
-                  <w:bCs/>
-                  <w:i/>
-                </w:rPr>
-                <w:t xml:space="preserve"> wornet.bd3</w:t>
-              </w:r>
-            </w:hyperlink>
-            <w:r>
-              <w:rPr>
-                <w:bCs/>
-                <w:i/>
-                <w:color w:val="000000"/>
-              </w:rPr>
-              <w:t xml:space="preserve"> </w:t>
-            </w:r>
           </w:p>
           <w:p>
             <w:pPr>
@@ -2012,23 +1959,7 @@
                 <w:i/>
                 <w:color w:val="000000"/>
               </w:rPr>
-              <w:t xml:space="preserve"> cada documento-</w:t>
-            </w:r>
-            <w:r>
-              <w:rPr>
-                <w:bCs/>
-                <w:i/>
-                <w:color w:val="000000"/>
-              </w:rPr>
-              <w:t>línea</w:t>
-            </w:r>
-            <w:r>
-              <w:rPr>
-                <w:bCs/>
-                <w:i/>
-                <w:color w:val="000000"/>
-              </w:rPr>
-              <w:t xml:space="preserve"> por atributos para </w:t>
+              <w:t xml:space="preserve"> cada documento-línea por atributos para </w:t>
             </w:r>
             <w:r>
               <w:rPr>
@@ -2103,99 +2034,6 @@
                 <w:color w:val="000000"/>
               </w:rPr>
               <w:t>).</w:t>
-            </w:r>
-          </w:p>
-          <w:p>
-            <w:pPr>
-              <w:pStyle w:val="Standard"/>
-              <w:snapToGrid w:val="0"/>
-              <w:spacing w:line="360" w:lineRule="auto"/>
-              <w:ind w:left="1496"/>
-              <w:rPr>
-                <w:bCs/>
-                <w:i/>
-                <w:color w:val="000000"/>
-              </w:rPr>
-            </w:pPr>
-            <w:bookmarkStart w:id="1" w:name="_GoBack"/>
-            <w:bookmarkEnd w:id="1"/>
-          </w:p>
-          <w:p>
-            <w:pPr>
-              <w:pStyle w:val="Standard"/>
-              <w:snapToGrid w:val="0"/>
-              <w:spacing w:line="360" w:lineRule="auto"/>
-              <w:ind w:left="1136"/>
-              <w:rPr>
-                <w:bCs/>
-                <w:i/>
-                <w:color w:val="000000"/>
-              </w:rPr>
-            </w:pPr>
-            <w:r>
-              <w:rPr>
-                <w:bCs/>
-                <w:i/>
-                <w:color w:val="000000"/>
-              </w:rPr>
-              <w:t xml:space="preserve"> </w:t>
-            </w:r>
-          </w:p>
-          <w:p>
-            <w:pPr>
-              <w:pStyle w:val="Standard"/>
-              <w:snapToGrid w:val="0"/>
-              <w:spacing w:line="360" w:lineRule="auto"/>
-              <w:rPr>
-                <w:bCs/>
-                <w:i/>
-                <w:color w:val="000000"/>
-              </w:rPr>
-            </w:pPr>
-            <w:r>
-              <w:rPr>
-                <w:bCs/>
-                <w:i/>
-                <w:color w:val="000000"/>
-              </w:rPr>
-              <w:t xml:space="preserve">  </w:t>
-            </w:r>
-            <w:r>
-              <w:rPr>
-                <w:bCs/>
-                <w:i/>
-                <w:color w:val="000000"/>
-              </w:rPr>
-              <w:t xml:space="preserve">     </w:t>
-            </w:r>
-            <w:r>
-              <w:rPr>
-                <w:bCs/>
-                <w:i/>
-                <w:color w:val="000000"/>
-              </w:rPr>
-              <w:t xml:space="preserve">            </w:t>
-            </w:r>
-          </w:p>
-          <w:p>
-            <w:pPr>
-              <w:pStyle w:val="Standard"/>
-              <w:snapToGrid w:val="0"/>
-              <w:spacing w:line="360" w:lineRule="auto"/>
-              <w:ind w:left="720"/>
-              <w:rPr>
-                <w:bCs/>
-                <w:i/>
-                <w:color w:val="000000"/>
-              </w:rPr>
-            </w:pPr>
-            <w:r>
-              <w:rPr>
-                <w:bCs/>
-                <w:i/>
-                <w:color w:val="000000"/>
-              </w:rPr>
-              <w:t xml:space="preserve">              </w:t>
             </w:r>
           </w:p>
         </w:tc>
@@ -2229,6 +2067,8 @@
                 <w:color w:val="000000"/>
               </w:rPr>
             </w:pPr>
+            <w:bookmarkStart w:id="1" w:name="_GoBack"/>
+            <w:bookmarkEnd w:id="1"/>
           </w:p>
         </w:tc>
       </w:tr>

</xml_diff>